<commit_message>
Made and completed Project Overview.docx
</commit_message>
<xml_diff>
--- a/handins/prelimdesign/Project Overview.docx
+++ b/handins/prelimdesign/Project Overview.docx
@@ -384,6 +384,9 @@
       </w:r>
       <w:r>
         <w:t>).</w:t>
+      </w:r>
+      <w:r>
+        <w:t xml:space="preserve"> </w:t>
       </w:r>
     </w:p>
     <w:sectPr>
@@ -555,6 +558,7 @@
   <w:style w:type="paragraph" w:default="1" w:styleId="Normal">
     <w:name w:val="Normal"/>
     <w:qFormat/>
+    <w:rsid w:val="005442FB"/>
   </w:style>
   <w:style w:type="character" w:default="1" w:styleId="DefaultParagraphFont">
     <w:name w:val="Default Paragraph Font"/>

</xml_diff>

<commit_message>
minor changes to overview
</commit_message>
<xml_diff>
--- a/handins/prelimdesign/Project Overview.docx
+++ b/handins/prelimdesign/Project Overview.docx
@@ -1,6 +1,6 @@
 
 <file path=word/document.xml><?xml version="1.0" encoding="utf-8"?>
-<w:document xmlns:ve="http://schemas.openxmlformats.org/markup-compatibility/2006" xmlns:o="urn:schemas-microsoft-com:office:office" xmlns:r="http://schemas.openxmlformats.org/officeDocument/2006/relationships" xmlns:m="http://schemas.openxmlformats.org/officeDocument/2006/math" xmlns:v="urn:schemas-microsoft-com:vml" xmlns:wp="http://schemas.openxmlformats.org/drawingml/2006/wordprocessingDrawing" xmlns:w10="urn:schemas-microsoft-com:office:word" xmlns:w="http://schemas.openxmlformats.org/wordprocessingml/2006/main" xmlns:wne="http://schemas.microsoft.com/office/word/2006/wordml">
+<w:document xmlns:mo="http://schemas.microsoft.com/office/mac/office/2008/main" xmlns:ve="http://schemas.openxmlformats.org/markup-compatibility/2006" xmlns:mv="urn:schemas-microsoft-com:mac:vml" xmlns:o="urn:schemas-microsoft-com:office:office" xmlns:r="http://schemas.openxmlformats.org/officeDocument/2006/relationships" xmlns:m="http://schemas.openxmlformats.org/officeDocument/2006/math" xmlns:v="urn:schemas-microsoft-com:vml" xmlns:wp="http://schemas.openxmlformats.org/drawingml/2006/wordprocessingDrawing" xmlns:w10="urn:schemas-microsoft-com:office:word" xmlns:w="http://schemas.openxmlformats.org/wordprocessingml/2006/main" xmlns:wne="http://schemas.microsoft.com/office/word/2006/wordml">
   <w:body>
     <w:p>
       <w:pPr>
@@ -73,7 +73,20 @@
           <w:b/>
         </w:rPr>
         <w:tab/>
-        <w:t>Mcgill ID</w:t>
+      </w:r>
+      <w:proofErr w:type="spellStart"/>
+      <w:r>
+        <w:rPr>
+          <w:b/>
+        </w:rPr>
+        <w:t>Mcgill</w:t>
+      </w:r>
+      <w:proofErr w:type="spellEnd"/>
+      <w:r>
+        <w:rPr>
+          <w:b/>
+        </w:rPr>
+        <w:t xml:space="preserve"> ID</w:t>
       </w:r>
       <w:r>
         <w:rPr>
@@ -120,8 +133,13 @@
       </w:pPr>
       <w:r>
         <w:tab/>
-        <w:t>Brian Shaginaw</w:t>
-      </w:r>
+        <w:t xml:space="preserve">Brian </w:t>
+      </w:r>
+      <w:proofErr w:type="spellStart"/>
+      <w:r>
+        <w:t>Shaginaw</w:t>
+      </w:r>
+      <w:proofErr w:type="spellEnd"/>
       <w:r>
         <w:tab/>
       </w:r>
@@ -218,8 +236,13 @@
         <w:t>Contact Person:</w:t>
       </w:r>
       <w:r>
-        <w:t xml:space="preserve"> Joseph Vybihal</w:t>
-      </w:r>
+        <w:t xml:space="preserve"> Joseph </w:t>
+      </w:r>
+      <w:proofErr w:type="spellStart"/>
+      <w:r>
+        <w:t>Vybihal</w:t>
+      </w:r>
+      <w:proofErr w:type="spellEnd"/>
     </w:p>
     <w:p>
       <w:pPr>
@@ -293,7 +316,13 @@
         <w:t>shooter that has numerous other features, including networked multiplay</w:t>
       </w:r>
       <w:r>
-        <w:t xml:space="preserve">er. </w:t>
+        <w:t>er</w:t>
+      </w:r>
+      <w:r>
+        <w:t xml:space="preserve"> and save/load functionality</w:t>
+      </w:r>
+      <w:r>
+        <w:t xml:space="preserve">. </w:t>
       </w:r>
       <w:r>
         <w:t>Each player will have a group of defensive watercraft (submarines and boats) that is constantly mo</w:t>
@@ -305,7 +334,13 @@
         <w:t>forward through an ocean.</w:t>
       </w:r>
       <w:r>
-        <w:t xml:space="preserve">  The ocean has randomly generated terrain, unique for each player.</w:t>
+        <w:t xml:space="preserve">  The ocean </w:t>
+      </w:r>
+      <w:r>
+        <w:t>will have</w:t>
+      </w:r>
+      <w:r>
+        <w:t xml:space="preserve"> randomly generated terrain, unique for each player.</w:t>
       </w:r>
       <w:r>
         <w:t xml:space="preserve"> Each player has a limited </w:t>
@@ -314,28 +349,52 @@
         <w:t xml:space="preserve">number of moves to make each turn - the player </w:t>
       </w:r>
       <w:r>
-        <w:t xml:space="preserve">doles out the limited moves to his different units, which requires planning ahead to avoid obstacles.  </w:t>
-      </w:r>
-      <w:r>
-        <w:t>By destroying obstacles and collecting items (treasure chests, floating coins, etc) players gain money</w:t>
-      </w:r>
-      <w:r>
-        <w:t xml:space="preserve"> and experience</w:t>
-      </w:r>
-      <w:r>
-        <w:t xml:space="preserve">.  This money is then used to buy </w:t>
+        <w:t xml:space="preserve">doles out the limited moves to his different units, which requires planning ahead to avoid obstacles. </w:t>
+      </w:r>
+      <w:r>
+        <w:t>Players gain money and experience b</w:t>
+      </w:r>
+      <w:r>
+        <w:t xml:space="preserve">y destroying obstacles and collecting items (treasure chests, floating coins, etc).  This money is then used to buy </w:t>
       </w:r>
       <w:r>
         <w:t>units</w:t>
       </w:r>
       <w:r>
-        <w:t xml:space="preserve"> to place in the enemy's ocean.  Player 1 can purchase squids, floating mines, angry fish, and other obstacles to try to harm Player 2's units.</w:t>
+        <w:t xml:space="preserve"> to place in the enemy's ocean.  </w:t>
+      </w:r>
+      <w:r>
+        <w:t>Any player</w:t>
+      </w:r>
+      <w:r>
+        <w:t xml:space="preserve"> can purchase squids, floating mines, angry fish, and other obstacles to </w:t>
+      </w:r>
+      <w:r>
+        <w:t xml:space="preserve">send at the other players in an attempt to harm their </w:t>
+      </w:r>
+      <w:r>
+        <w:t>opponents'</w:t>
+      </w:r>
+      <w:r>
+        <w:t xml:space="preserve"> units.</w:t>
       </w:r>
       <w:r>
         <w:t xml:space="preserve">  </w:t>
       </w:r>
       <w:r>
-        <w:t>A player wins when the opposing player's units have been destroyed.</w:t>
+        <w:t xml:space="preserve">A player wins when </w:t>
+      </w:r>
+      <w:r>
+        <w:t>all opposing player</w:t>
+      </w:r>
+      <w:r>
+        <w:t>s</w:t>
+      </w:r>
+      <w:r>
+        <w:t>'</w:t>
+      </w:r>
+      <w:r>
+        <w:t xml:space="preserve"> units have been destroyed.</w:t>
       </w:r>
       <w:r>
         <w:t xml:space="preserve">  </w:t>
@@ -347,11 +406,13 @@
       </w:pPr>
       <w:r>
         <w:tab/>
-        <w:t xml:space="preserve">There are two resources used in the game: money and experience.  Money is gained by destroying obstacles and collected from various sources on the map.  Money is spent on offensive units such as fish, bombs, and torpedoes that attempt to destroy the opposing player's ships.  Experience is gained by destroying offensive units.  If Player 1 destroys a torpedo Player 2 has launched at his ships, Player 1 gains experience (and money).  Players also gain experience as time goes on.  This experience is used on upgrades for each individual ship.  This allows players to upgrade one ship over and over at the </w:t>
-      </w:r>
-      <w:r>
-        <w:lastRenderedPageBreak/>
-        <w:t>expense of having two weaker ships, or to spread the upgrades evenly, allowing for multiple partially upgraded ships.</w:t>
+        <w:t>There are two resources used in the game: money and experience.  Money is gained by destroying obstacles and collected from various sources on the map.  Money is spent on offensive units such as fish, bombs, and torpedoes that attempt to destroy the opposing player's ships.  Experience is gained by destroying offensive units.  If Player 1 destroys a torpedo Player 2 has launched at his ships, Player 1 gains experience (and money).  Players also gain experience</w:t>
+      </w:r>
+      <w:r>
+        <w:t xml:space="preserve"> passively, by simply staying alive</w:t>
+      </w:r>
+      <w:r>
+        <w:t>.  This experience is used on upgrades for each individual ship.  This allows players to upgrade one ship over and over at the expense of having two weaker ships, or to spread the upgrades evenly, allowing for multiple partially upgraded ships.</w:t>
       </w:r>
     </w:p>
     <w:p>
@@ -370,8 +431,16 @@
       <w:r>
         <w:t xml:space="preserve">  It will be developed in the Python programming language using the </w:t>
       </w:r>
-      <w:r>
-        <w:t xml:space="preserve">PyGame, </w:t>
+      <w:proofErr w:type="spellStart"/>
+      <w:r>
+        <w:t>PyGame</w:t>
+      </w:r>
+      <w:proofErr w:type="spellEnd"/>
+      <w:r>
+        <w:t xml:space="preserve"> library</w:t>
+      </w:r>
+      <w:r>
+        <w:t xml:space="preserve">, </w:t>
       </w:r>
       <w:r>
         <w:t>a set of Python modules for game deve</w:t>
@@ -384,15 +453,11 @@
       </w:r>
       <w:r>
         <w:t>).</w:t>
-      </w:r>
-      <w:r>
-        <w:t xml:space="preserve"> </w:t>
       </w:r>
     </w:p>
     <w:sectPr>
       <w:pgSz w:w="12240" w:h="15840"/>
-      <w:pgMar w:top="1440" w:right="1440" w:bottom="1440" w:left="1440" w:header="720" w:footer="720" w:gutter="0"/>
-      <w:cols w:space="720"/>
+      <w:pgMar w:top="1440" w:right="1440" w:bottom="1440" w:left="1440" w:gutter="0"/>
       <w:docGrid w:linePitch="360"/>
     </w:sectPr>
   </w:body>
@@ -416,7 +481,7 @@
       </w:pPr>
     </w:pPrDefault>
   </w:docDefaults>
-  <w:latentStyles w:defLockedState="0" w:defUIPriority="99" w:defSemiHidden="1" w:defUnhideWhenUsed="1" w:defQFormat="0" w:count="267">
+  <w:latentStyles w:defLockedState="0" w:defUIPriority="99" w:defSemiHidden="1" w:defUnhideWhenUsed="1" w:defQFormat="0" w:count="276">
     <w:lsdException w:name="Normal" w:semiHidden="0" w:uiPriority="0" w:unhideWhenUsed="0" w:qFormat="1"/>
     <w:lsdException w:name="heading 1" w:semiHidden="0" w:uiPriority="9" w:unhideWhenUsed="0" w:qFormat="1"/>
     <w:lsdException w:name="heading 2" w:uiPriority="9" w:qFormat="1"/>
@@ -562,13 +627,11 @@
   </w:style>
   <w:style w:type="character" w:default="1" w:styleId="DefaultParagraphFont">
     <w:name w:val="Default Paragraph Font"/>
-    <w:uiPriority w:val="1"/>
     <w:semiHidden/>
     <w:unhideWhenUsed/>
   </w:style>
   <w:style w:type="table" w:default="1" w:styleId="TableNormal">
     <w:name w:val="Normal Table"/>
-    <w:uiPriority w:val="99"/>
     <w:semiHidden/>
     <w:unhideWhenUsed/>
     <w:qFormat/>
@@ -584,7 +647,6 @@
   </w:style>
   <w:style w:type="numbering" w:default="1" w:styleId="NoList">
     <w:name w:val="No List"/>
-    <w:uiPriority w:val="99"/>
     <w:semiHidden/>
     <w:unhideWhenUsed/>
   </w:style>

</xml_diff>

<commit_message>
Changed Project overview and resource reqs - dannenberg update costs, plz
</commit_message>
<xml_diff>
--- a/handins/prelimdesign/Project Overview.docx
+++ b/handins/prelimdesign/Project Overview.docx
@@ -73,20 +73,7 @@
           <w:b/>
         </w:rPr>
         <w:tab/>
-      </w:r>
-      <w:proofErr w:type="spellStart"/>
-      <w:r>
-        <w:rPr>
-          <w:b/>
-        </w:rPr>
-        <w:t>Mcgill</w:t>
-      </w:r>
-      <w:proofErr w:type="spellEnd"/>
-      <w:r>
-        <w:rPr>
-          <w:b/>
-        </w:rPr>
-        <w:t xml:space="preserve"> ID</w:t>
+        <w:t>Mcgill ID</w:t>
       </w:r>
       <w:r>
         <w:rPr>
@@ -133,13 +120,8 @@
       </w:pPr>
       <w:r>
         <w:tab/>
-        <w:t xml:space="preserve">Brian </w:t>
-      </w:r>
-      <w:proofErr w:type="spellStart"/>
-      <w:r>
-        <w:t>Shaginaw</w:t>
-      </w:r>
-      <w:proofErr w:type="spellEnd"/>
+        <w:t>Brian Shaginaw</w:t>
+      </w:r>
       <w:r>
         <w:tab/>
       </w:r>
@@ -238,13 +220,8 @@
         <w:t>Contact Person:</w:t>
       </w:r>
       <w:r>
-        <w:t xml:space="preserve"> Joseph </w:t>
-      </w:r>
-      <w:proofErr w:type="spellStart"/>
-      <w:r>
-        <w:t>Vybihal</w:t>
-      </w:r>
-      <w:proofErr w:type="spellEnd"/>
+        <w:t xml:space="preserve"> Joseph Vybihal</w:t>
+      </w:r>
     </w:p>
     <w:p>
       <w:pPr>
@@ -284,6 +261,26 @@
       <w:pPr>
         <w:spacing w:after="0" w:line="240" w:lineRule="auto"/>
       </w:pPr>
+      <w:r>
+        <w:tab/>
+      </w:r>
+      <w:r>
+        <w:rPr>
+          <w:b/>
+        </w:rPr>
+        <w:t xml:space="preserve">Target Market: </w:t>
+      </w:r>
+      <w:r>
+        <w:t>Our target market is people who enjoy tower defense games like Pla</w:t>
+      </w:r>
+      <w:r>
+        <w:t>nts vs. Zombies or other casual gamers.</w:t>
+      </w:r>
+    </w:p>
+    <w:p>
+      <w:pPr>
+        <w:spacing w:after="0" w:line="240" w:lineRule="auto"/>
+      </w:pPr>
     </w:p>
     <w:p>
       <w:pPr>
@@ -433,11 +430,9 @@
       <w:r>
         <w:t xml:space="preserve">  It will be developed in the Python programming language using the </w:t>
       </w:r>
-      <w:proofErr w:type="spellStart"/>
       <w:r>
         <w:t>PyGame</w:t>
       </w:r>
-      <w:proofErr w:type="spellEnd"/>
       <w:r>
         <w:t xml:space="preserve"> library</w:t>
       </w:r>

</xml_diff>